<commit_message>
try different retrieval chain method.
</commit_message>
<xml_diff>
--- a/project_notes.docx
+++ b/project_notes.docx
@@ -9,12 +9,21 @@
           <w:bCs/>
         </w:rPr>
       </w:pPr>
+      <w:proofErr w:type="spellStart"/>
       <w:r>
         <w:rPr>
           <w:b/>
           <w:bCs/>
         </w:rPr>
-        <w:t>Qdrant tutorial video:</w:t>
+        <w:t>Qdrant</w:t>
+      </w:r>
+      <w:proofErr w:type="spellEnd"/>
+      <w:r>
+        <w:rPr>
+          <w:b/>
+          <w:bCs/>
+        </w:rPr>
+        <w:t xml:space="preserve"> tutorial video:</w:t>
       </w:r>
     </w:p>
     <w:p>
@@ -42,12 +51,21 @@
           <w:bCs/>
         </w:rPr>
       </w:pPr>
+      <w:proofErr w:type="spellStart"/>
       <w:r>
         <w:rPr>
           <w:b/>
           <w:bCs/>
         </w:rPr>
-        <w:t>Qdrant binary-quantization documentation:</w:t>
+        <w:t>Qdrant</w:t>
+      </w:r>
+      <w:proofErr w:type="spellEnd"/>
+      <w:r>
+        <w:rPr>
+          <w:b/>
+          <w:bCs/>
+        </w:rPr>
+        <w:t xml:space="preserve"> binary-quantization documentation:</w:t>
       </w:r>
     </w:p>
     <w:p>
@@ -100,6 +118,9 @@
     </w:p>
     <w:p>
       <w:r>
+        <w:rPr>
+          <w:noProof/>
+        </w:rPr>
         <w:drawing>
           <wp:inline distT="0" distB="0" distL="0" distR="0" wp14:anchorId="7243E450" wp14:editId="51B87A61">
             <wp:extent cx="6858000" cy="3378835"/>
@@ -142,6 +163,55 @@
         </w:drawing>
       </w:r>
     </w:p>
+    <w:p/>
+    <w:p/>
+    <w:p>
+      <w:pPr>
+        <w:rPr>
+          <w:b/>
+          <w:bCs/>
+        </w:rPr>
+      </w:pPr>
+      <w:proofErr w:type="spellStart"/>
+      <w:r>
+        <w:rPr>
+          <w:b/>
+          <w:bCs/>
+        </w:rPr>
+        <w:t>ConversationalRetrievalChain</w:t>
+      </w:r>
+      <w:proofErr w:type="spellEnd"/>
+      <w:r>
+        <w:rPr>
+          <w:b/>
+          <w:bCs/>
+        </w:rPr>
+        <w:t xml:space="preserve"> documentation:</w:t>
+      </w:r>
+    </w:p>
+    <w:p>
+      <w:hyperlink r:id="rId10" w:history="1">
+        <w:r>
+          <w:rPr>
+            <w:rStyle w:val="Hyperlink"/>
+          </w:rPr>
+          <w:t>https://api.python.langchain.com/en/latest/chains/langchain.chains.conversational_retrieval.base.ConversationalRetrievalChain.html#langchain.chains.conversational_retrieval.base.ConversationalRetrievalChain</w:t>
+        </w:r>
+      </w:hyperlink>
+    </w:p>
+    <w:p/>
+    <w:p>
+      <w:hyperlink r:id="rId11" w:history="1">
+        <w:r>
+          <w:rPr>
+            <w:rStyle w:val="Hyperlink"/>
+          </w:rPr>
+          <w:t>https://api.python.langchain.com/en/latest/_modules/langchain/chains/qa_with_sources/loading.html#load_qa_with_sources_chain</w:t>
+        </w:r>
+      </w:hyperlink>
+    </w:p>
+    <w:p/>
+    <w:p/>
     <w:sectPr>
       <w:pgSz w:w="12240" w:h="15840"/>
       <w:pgMar w:top="720" w:right="720" w:bottom="720" w:left="720" w:header="720" w:footer="720" w:gutter="0"/>

</xml_diff>

<commit_message>
experimenting with how ingesting PDFs and cleaning up extra spaces and line breaks.
</commit_message>
<xml_diff>
--- a/project_notes.docx
+++ b/project_notes.docx
@@ -190,7 +190,7 @@
       </w:r>
     </w:p>
     <w:p>
-      <w:hyperlink r:id="rId10" w:history="1">
+      <w:hyperlink r:id="rId10" w:anchor="langchain.chains.conversational_retrieval.base.ConversationalRetrievalChain" w:history="1">
         <w:r>
           <w:rPr>
             <w:rStyle w:val="Hyperlink"/>
@@ -201,12 +201,57 @@
     </w:p>
     <w:p/>
     <w:p>
-      <w:hyperlink r:id="rId11" w:history="1">
+      <w:hyperlink r:id="rId11" w:anchor="load_qa_with_sources_chain" w:history="1">
         <w:r>
           <w:rPr>
             <w:rStyle w:val="Hyperlink"/>
           </w:rPr>
           <w:t>https://api.python.langchain.com/en/latest/_modules/langchain/chains/qa_with_sources/loading.html#load_qa_with_sources_chain</w:t>
+        </w:r>
+      </w:hyperlink>
+    </w:p>
+    <w:p/>
+    <w:p>
+      <w:pPr>
+        <w:rPr>
+          <w:b/>
+          <w:bCs/>
+        </w:rPr>
+      </w:pPr>
+      <w:proofErr w:type="spellStart"/>
+      <w:r>
+        <w:rPr>
+          <w:b/>
+          <w:bCs/>
+        </w:rPr>
+        <w:lastRenderedPageBreak/>
+        <w:t>Qdrant</w:t>
+      </w:r>
+      <w:proofErr w:type="spellEnd"/>
+      <w:r>
+        <w:rPr>
+          <w:b/>
+          <w:bCs/>
+        </w:rPr>
+        <w:t xml:space="preserve"> documentation to access text-embeddings-3-</w:t>
+      </w:r>
+      <w:proofErr w:type="gramStart"/>
+      <w:r>
+        <w:rPr>
+          <w:b/>
+          <w:bCs/>
+        </w:rPr>
+        <w:t>large</w:t>
+      </w:r>
+      <w:proofErr w:type="gramEnd"/>
+    </w:p>
+    <w:p>
+      <w:hyperlink r:id="rId12" w:history="1">
+        <w:r>
+          <w:rPr>
+            <w:rStyle w:val="Hyperlink"/>
+          </w:rPr>
+          <w:t>https://qdrant.tech/documentation/embeddings/openai/</w:t>
         </w:r>
       </w:hyperlink>
     </w:p>

</xml_diff>

<commit_message>
tested out spacy and decided no
</commit_message>
<xml_diff>
--- a/project_notes.docx
+++ b/project_notes.docx
@@ -9,21 +9,12 @@
           <w:bCs/>
         </w:rPr>
       </w:pPr>
-      <w:proofErr w:type="spellStart"/>
       <w:r>
         <w:rPr>
           <w:b/>
           <w:bCs/>
         </w:rPr>
-        <w:t>Qdrant</w:t>
-      </w:r>
-      <w:proofErr w:type="spellEnd"/>
-      <w:r>
-        <w:rPr>
-          <w:b/>
-          <w:bCs/>
-        </w:rPr>
-        <w:t xml:space="preserve"> tutorial video:</w:t>
+        <w:t>Qdrant tutorial video:</w:t>
       </w:r>
     </w:p>
     <w:p>
@@ -51,21 +42,12 @@
           <w:bCs/>
         </w:rPr>
       </w:pPr>
-      <w:proofErr w:type="spellStart"/>
       <w:r>
         <w:rPr>
           <w:b/>
           <w:bCs/>
         </w:rPr>
-        <w:t>Qdrant</w:t>
-      </w:r>
-      <w:proofErr w:type="spellEnd"/>
-      <w:r>
-        <w:rPr>
-          <w:b/>
-          <w:bCs/>
-        </w:rPr>
-        <w:t xml:space="preserve"> binary-quantization documentation:</w:t>
+        <w:t>Qdrant binary-quantization documentation:</w:t>
       </w:r>
     </w:p>
     <w:p>
@@ -172,21 +154,12 @@
           <w:bCs/>
         </w:rPr>
       </w:pPr>
-      <w:proofErr w:type="spellStart"/>
       <w:r>
         <w:rPr>
           <w:b/>
           <w:bCs/>
         </w:rPr>
-        <w:t>ConversationalRetrievalChain</w:t>
-      </w:r>
-      <w:proofErr w:type="spellEnd"/>
-      <w:r>
-        <w:rPr>
-          <w:b/>
-          <w:bCs/>
-        </w:rPr>
-        <w:t xml:space="preserve"> documentation:</w:t>
+        <w:t>ConversationalRetrievalChain documentation:</w:t>
       </w:r>
     </w:p>
     <w:p>
@@ -218,32 +191,14 @@
           <w:bCs/>
         </w:rPr>
       </w:pPr>
-      <w:proofErr w:type="spellStart"/>
       <w:r>
         <w:rPr>
           <w:b/>
           <w:bCs/>
         </w:rPr>
         <w:lastRenderedPageBreak/>
-        <w:t>Qdrant</w:t>
+        <w:t>Qdrant documentation to access text-embeddings-3-large</w:t>
       </w:r>
-      <w:proofErr w:type="spellEnd"/>
-      <w:r>
-        <w:rPr>
-          <w:b/>
-          <w:bCs/>
-        </w:rPr>
-        <w:t xml:space="preserve"> documentation to access text-embeddings-3-</w:t>
-      </w:r>
-      <w:proofErr w:type="gramStart"/>
-      <w:r>
-        <w:rPr>
-          <w:b/>
-          <w:bCs/>
-        </w:rPr>
-        <w:t>large</w:t>
-      </w:r>
-      <w:proofErr w:type="gramEnd"/>
     </w:p>
     <w:p>
       <w:hyperlink r:id="rId12" w:history="1">
@@ -256,7 +211,41 @@
       </w:hyperlink>
     </w:p>
     <w:p/>
-    <w:p/>
+    <w:p>
+      <w:r>
+        <w:t>Below is test documents processed:</w:t>
+      </w:r>
+    </w:p>
+    <w:p>
+      <w:r>
+        <w:t>12-page document of job descriptions</w:t>
+      </w:r>
+    </w:p>
+    <w:p>
+      <w:r>
+        <w:t>2-page resume</w:t>
+      </w:r>
+    </w:p>
+    <w:p>
+      <w:r>
+        <w:t>18 words split incorrectly</w:t>
+      </w:r>
+    </w:p>
+    <w:p>
+      <w:r>
+        <w:t>4347 words total</w:t>
+      </w:r>
+    </w:p>
+    <w:p>
+      <w:r>
+        <w:t>.41%</w:t>
+      </w:r>
+    </w:p>
+    <w:p>
+      <w:r>
+        <w:t>See: Test docs with word splits</w:t>
+      </w:r>
+    </w:p>
     <w:sectPr>
       <w:pgSz w:w="12240" w:h="15840"/>
       <w:pgMar w:top="720" w:right="720" w:bottom="720" w:left="720" w:header="720" w:footer="720" w:gutter="0"/>

</xml_diff>

<commit_message>
refine setup prompt template in debugging file and setup chains with create_stuff_documents_chain and create_retrieval_chain.
</commit_message>
<xml_diff>
--- a/project_notes.docx
+++ b/project_notes.docx
@@ -9,12 +9,21 @@
           <w:bCs/>
         </w:rPr>
       </w:pPr>
-      <w:r>
-        <w:rPr>
-          <w:b/>
-          <w:bCs/>
-        </w:rPr>
-        <w:t>Qdrant tutorial video:</w:t>
+      <w:proofErr w:type="spellStart"/>
+      <w:r>
+        <w:rPr>
+          <w:b/>
+          <w:bCs/>
+        </w:rPr>
+        <w:t>Qdrant</w:t>
+      </w:r>
+      <w:proofErr w:type="spellEnd"/>
+      <w:r>
+        <w:rPr>
+          <w:b/>
+          <w:bCs/>
+        </w:rPr>
+        <w:t xml:space="preserve"> tutorial video:</w:t>
       </w:r>
     </w:p>
     <w:p>
@@ -42,12 +51,21 @@
           <w:bCs/>
         </w:rPr>
       </w:pPr>
-      <w:r>
-        <w:rPr>
-          <w:b/>
-          <w:bCs/>
-        </w:rPr>
-        <w:t>Qdrant binary-quantization documentation:</w:t>
+      <w:proofErr w:type="spellStart"/>
+      <w:r>
+        <w:rPr>
+          <w:b/>
+          <w:bCs/>
+        </w:rPr>
+        <w:t>Qdrant</w:t>
+      </w:r>
+      <w:proofErr w:type="spellEnd"/>
+      <w:r>
+        <w:rPr>
+          <w:b/>
+          <w:bCs/>
+        </w:rPr>
+        <w:t xml:space="preserve"> binary-quantization documentation:</w:t>
       </w:r>
     </w:p>
     <w:p>
@@ -154,12 +172,21 @@
           <w:bCs/>
         </w:rPr>
       </w:pPr>
-      <w:r>
-        <w:rPr>
-          <w:b/>
-          <w:bCs/>
-        </w:rPr>
-        <w:t>ConversationalRetrievalChain documentation:</w:t>
+      <w:proofErr w:type="spellStart"/>
+      <w:r>
+        <w:rPr>
+          <w:b/>
+          <w:bCs/>
+        </w:rPr>
+        <w:t>ConversationalRetrievalChain</w:t>
+      </w:r>
+      <w:proofErr w:type="spellEnd"/>
+      <w:r>
+        <w:rPr>
+          <w:b/>
+          <w:bCs/>
+        </w:rPr>
+        <w:t xml:space="preserve"> documentation:</w:t>
       </w:r>
     </w:p>
     <w:p>
@@ -191,14 +218,32 @@
           <w:bCs/>
         </w:rPr>
       </w:pPr>
+      <w:proofErr w:type="spellStart"/>
       <w:r>
         <w:rPr>
           <w:b/>
           <w:bCs/>
         </w:rPr>
         <w:lastRenderedPageBreak/>
-        <w:t>Qdrant documentation to access text-embeddings-3-large</w:t>
-      </w:r>
+        <w:t>Qdrant</w:t>
+      </w:r>
+      <w:proofErr w:type="spellEnd"/>
+      <w:r>
+        <w:rPr>
+          <w:b/>
+          <w:bCs/>
+        </w:rPr>
+        <w:t xml:space="preserve"> documentation to access text-embeddings-3-</w:t>
+      </w:r>
+      <w:proofErr w:type="gramStart"/>
+      <w:r>
+        <w:rPr>
+          <w:b/>
+          <w:bCs/>
+        </w:rPr>
+        <w:t>large</w:t>
+      </w:r>
+      <w:proofErr w:type="gramEnd"/>
     </w:p>
     <w:p>
       <w:hyperlink r:id="rId12" w:history="1">
@@ -228,8 +273,13 @@
     </w:p>
     <w:p>
       <w:r>
-        <w:t>18 words split incorrectly</w:t>
-      </w:r>
+        <w:t xml:space="preserve">18 words split </w:t>
+      </w:r>
+      <w:proofErr w:type="gramStart"/>
+      <w:r>
+        <w:t>incorrectly</w:t>
+      </w:r>
+      <w:proofErr w:type="gramEnd"/>
     </w:p>
     <w:p>
       <w:r>
@@ -244,6 +294,67 @@
     <w:p>
       <w:r>
         <w:t>See: Test docs with word splits</w:t>
+      </w:r>
+    </w:p>
+    <w:p/>
+    <w:p/>
+    <w:p>
+      <w:pPr>
+        <w:rPr>
+          <w:b/>
+          <w:bCs/>
+        </w:rPr>
+      </w:pPr>
+      <w:r>
+        <w:rPr>
+          <w:b/>
+          <w:bCs/>
+        </w:rPr>
+        <w:t>To fine tune examples later:</w:t>
+      </w:r>
+    </w:p>
+    <w:p>
+      <w:r>
+        <w:drawing>
+          <wp:inline distT="0" distB="0" distL="0" distR="0" wp14:anchorId="40A4F42C" wp14:editId="51B1D7DB">
+            <wp:extent cx="5700254" cy="4892464"/>
+            <wp:effectExtent l="19050" t="19050" r="15240" b="22860"/>
+            <wp:docPr id="1230175596" name="Picture 1" descr="A screenshot of a computer&#10;&#10;Description automatically generated"/>
+            <wp:cNvGraphicFramePr>
+              <a:graphicFrameLocks xmlns:a="http://schemas.openxmlformats.org/drawingml/2006/main" noChangeAspect="1"/>
+            </wp:cNvGraphicFramePr>
+            <a:graphic xmlns:a="http://schemas.openxmlformats.org/drawingml/2006/main">
+              <a:graphicData uri="http://schemas.openxmlformats.org/drawingml/2006/picture">
+                <pic:pic xmlns:pic="http://schemas.openxmlformats.org/drawingml/2006/picture">
+                  <pic:nvPicPr>
+                    <pic:cNvPr id="1230175596" name="Picture 1" descr="A screenshot of a computer&#10;&#10;Description automatically generated"/>
+                    <pic:cNvPicPr/>
+                  </pic:nvPicPr>
+                  <pic:blipFill>
+                    <a:blip r:embed="rId13"/>
+                    <a:stretch>
+                      <a:fillRect/>
+                    </a:stretch>
+                  </pic:blipFill>
+                  <pic:spPr>
+                    <a:xfrm>
+                      <a:off x="0" y="0"/>
+                      <a:ext cx="5700254" cy="4892464"/>
+                    </a:xfrm>
+                    <a:prstGeom prst="rect">
+                      <a:avLst/>
+                    </a:prstGeom>
+                    <a:ln>
+                      <a:solidFill>
+                        <a:srgbClr val="FF0000"/>
+                      </a:solidFill>
+                    </a:ln>
+                  </pic:spPr>
+                </pic:pic>
+              </a:graphicData>
+            </a:graphic>
+          </wp:inline>
+        </w:drawing>
       </w:r>
     </w:p>
     <w:sectPr>

</xml_diff>

<commit_message>
created chains with create_history_aware, create_stuff_documents, and create_retrieval_chain. And it worked in debugging file!
</commit_message>
<xml_diff>
--- a/project_notes.docx
+++ b/project_notes.docx
@@ -315,6 +315,9 @@
     </w:p>
     <w:p>
       <w:r>
+        <w:rPr>
+          <w:noProof/>
+        </w:rPr>
         <w:drawing>
           <wp:inline distT="0" distB="0" distL="0" distR="0" wp14:anchorId="40A4F42C" wp14:editId="51B1D7DB">
             <wp:extent cx="5700254" cy="4892464"/>
@@ -357,6 +360,236 @@
         </w:drawing>
       </w:r>
     </w:p>
+    <w:p/>
+    <w:p/>
+    <w:p>
+      <w:pPr>
+        <w:rPr>
+          <w:b/>
+          <w:bCs/>
+        </w:rPr>
+      </w:pPr>
+      <w:r>
+        <w:rPr>
+          <w:b/>
+          <w:bCs/>
+        </w:rPr>
+        <w:t>Template resources:</w:t>
+      </w:r>
+    </w:p>
+    <w:p>
+      <w:proofErr w:type="spellStart"/>
+      <w:r>
+        <w:t>FewShotPromptTemplate</w:t>
+      </w:r>
+      <w:proofErr w:type="spellEnd"/>
+      <w:r>
+        <w:t xml:space="preserve"> documentation:</w:t>
+      </w:r>
+    </w:p>
+    <w:p>
+      <w:hyperlink r:id="rId14" w:history="1">
+        <w:r>
+          <w:rPr>
+            <w:rStyle w:val="Hyperlink"/>
+          </w:rPr>
+          <w:t>https://python.langchain.com/docs/modules/model_io/prompts/few_shot_examples_chat/</w:t>
+        </w:r>
+      </w:hyperlink>
+    </w:p>
+    <w:p>
+      <w:proofErr w:type="spellStart"/>
+      <w:r>
+        <w:t>create_history_aware_retriever</w:t>
+      </w:r>
+      <w:proofErr w:type="spellEnd"/>
+      <w:r>
+        <w:t>:</w:t>
+      </w:r>
+    </w:p>
+    <w:p>
+      <w:hyperlink r:id="rId15" w:history="1">
+        <w:r>
+          <w:rPr>
+            <w:rStyle w:val="Hyperlink"/>
+          </w:rPr>
+          <w:t>https://api.python.langchain.com/en/latest/chains/langchain.chains.history_aware_retriever.create_history_aware_retriever.html</w:t>
+        </w:r>
+      </w:hyperlink>
+    </w:p>
+    <w:p/>
+    <w:p>
+      <w:pPr>
+        <w:rPr>
+          <w:b/>
+          <w:bCs/>
+        </w:rPr>
+      </w:pPr>
+      <w:r>
+        <w:rPr>
+          <w:b/>
+          <w:bCs/>
+        </w:rPr>
+        <w:t>Chains:</w:t>
+      </w:r>
+    </w:p>
+    <w:p>
+      <w:pPr>
+        <w:rPr>
+          <w:b/>
+          <w:bCs/>
+        </w:rPr>
+      </w:pPr>
+      <w:r>
+        <w:rPr>
+          <w:b/>
+          <w:bCs/>
+        </w:rPr>
+        <w:t xml:space="preserve">Question </w:t>
+      </w:r>
+      <w:r>
+        <w:rPr>
+          <w:b/>
+          <w:bCs/>
+        </w:rPr>
+        <w:t xml:space="preserve">at </w:t>
+      </w:r>
+      <w:proofErr w:type="spellStart"/>
+      <w:r>
+        <w:rPr>
+          <w:b/>
+          <w:bCs/>
+        </w:rPr>
+        <w:t>github</w:t>
+      </w:r>
+      <w:proofErr w:type="spellEnd"/>
+      <w:r>
+        <w:rPr>
+          <w:b/>
+          <w:bCs/>
+        </w:rPr>
+        <w:t xml:space="preserve"> about a similar setup with good examples:</w:t>
+      </w:r>
+    </w:p>
+    <w:p>
+      <w:hyperlink r:id="rId16" w:history="1">
+        <w:r>
+          <w:rPr>
+            <w:rStyle w:val="Hyperlink"/>
+          </w:rPr>
+          <w:t>https://github.com/langchain-ai/langchain/discussions/16002</w:t>
+        </w:r>
+      </w:hyperlink>
+    </w:p>
+    <w:p>
+      <w:proofErr w:type="spellStart"/>
+      <w:r>
+        <w:t>create_stuff_documents_chain</w:t>
+      </w:r>
+      <w:proofErr w:type="spellEnd"/>
+      <w:r>
+        <w:t>:</w:t>
+      </w:r>
+    </w:p>
+    <w:p/>
+    <w:p>
+      <w:proofErr w:type="spellStart"/>
+      <w:r>
+        <w:rPr>
+          <w:b/>
+          <w:bCs/>
+        </w:rPr>
+        <w:t>create_history_aware_retriever</w:t>
+      </w:r>
+      <w:proofErr w:type="spellEnd"/>
+      <w:r>
+        <w:t>: (</w:t>
+      </w:r>
+      <w:proofErr w:type="spellStart"/>
+      <w:r>
+        <w:t>llm</w:t>
+      </w:r>
+      <w:proofErr w:type="spellEnd"/>
+      <w:r>
+        <w:t>, retriever, prompt)</w:t>
+      </w:r>
+    </w:p>
+    <w:p/>
+    <w:p>
+      <w:pPr>
+        <w:rPr>
+          <w:b/>
+          <w:bCs/>
+        </w:rPr>
+      </w:pPr>
+      <w:r>
+        <w:rPr>
+          <w:b/>
+          <w:bCs/>
+        </w:rPr>
+        <w:t>Example with all the chains I used:</w:t>
+      </w:r>
+    </w:p>
+    <w:p>
+      <w:pPr>
+        <w:rPr>
+          <w:b/>
+          <w:bCs/>
+        </w:rPr>
+      </w:pPr>
+      <w:proofErr w:type="spellStart"/>
+      <w:r>
+        <w:rPr>
+          <w:b/>
+          <w:bCs/>
+        </w:rPr>
+        <w:t>Quickstart</w:t>
+      </w:r>
+      <w:proofErr w:type="spellEnd"/>
+      <w:r>
+        <w:rPr>
+          <w:b/>
+          <w:bCs/>
+        </w:rPr>
+        <w:t xml:space="preserve"> example</w:t>
+      </w:r>
+    </w:p>
+    <w:p>
+      <w:hyperlink r:id="rId17" w:history="1">
+        <w:r>
+          <w:rPr>
+            <w:rStyle w:val="Hyperlink"/>
+          </w:rPr>
+          <w:t>https://python.langchain.com/docs/get_started/quickstart/</w:t>
+        </w:r>
+      </w:hyperlink>
+    </w:p>
+    <w:p/>
+    <w:p/>
+    <w:p/>
+    <w:p/>
+    <w:p>
+      <w:proofErr w:type="spellStart"/>
+      <w:r>
+        <w:t>LangChain</w:t>
+      </w:r>
+      <w:proofErr w:type="spellEnd"/>
+      <w:r>
+        <w:t xml:space="preserve"> Tutorial (Python) #5: Adding Chat History to Chatbot</w:t>
+      </w:r>
+    </w:p>
+    <w:p>
+      <w:hyperlink r:id="rId18" w:history="1">
+        <w:r>
+          <w:rPr>
+            <w:rStyle w:val="Hyperlink"/>
+          </w:rPr>
+          <w:t>https://www.youtube.com/watch?v=KwA5DnRo_co&amp;ab_channel=LeonvanZyl</w:t>
+        </w:r>
+      </w:hyperlink>
+    </w:p>
+    <w:p/>
+    <w:p/>
     <w:sectPr>
       <w:pgSz w:w="12240" w:h="15840"/>
       <w:pgMar w:top="720" w:right="720" w:bottom="720" w:left="720" w:header="720" w:footer="720" w:gutter="0"/>
@@ -970,7 +1203,6 @@
   <w:style w:type="character" w:default="1" w:styleId="DefaultParagraphFont">
     <w:name w:val="Default Paragraph Font"/>
     <w:uiPriority w:val="1"/>
-    <w:semiHidden/>
     <w:unhideWhenUsed/>
   </w:style>
   <w:style w:type="table" w:default="1" w:styleId="TableNormal">
@@ -1305,6 +1537,18 @@
     <w:rPr>
       <w:color w:val="605E5C"/>
       <w:shd w:val="clear" w:color="auto" w:fill="E1DFDD"/>
+    </w:rPr>
+  </w:style>
+  <w:style w:type="character" w:styleId="FollowedHyperlink">
+    <w:name w:val="FollowedHyperlink"/>
+    <w:basedOn w:val="DefaultParagraphFont"/>
+    <w:uiPriority w:val="99"/>
+    <w:semiHidden/>
+    <w:unhideWhenUsed/>
+    <w:rsid w:val="003D565B"/>
+    <w:rPr>
+      <w:color w:val="96607D" w:themeColor="followedHyperlink"/>
+      <w:u w:val="single"/>
     </w:rPr>
   </w:style>
 </w:styles>

</xml_diff>

<commit_message>
building Streamlit app with functions that work from debugging file.
</commit_message>
<xml_diff>
--- a/project_notes.docx
+++ b/project_notes.docx
@@ -434,12 +434,40 @@
       </w:r>
     </w:p>
     <w:p>
+      <w:r>
+        <w:t xml:space="preserve">List of chains with links to documentation on </w:t>
+      </w:r>
+      <w:proofErr w:type="spellStart"/>
+      <w:r>
+        <w:t>LangChain</w:t>
+      </w:r>
+      <w:proofErr w:type="spellEnd"/>
+    </w:p>
+    <w:p>
+      <w:hyperlink r:id="rId16" w:history="1">
+        <w:r>
+          <w:rPr>
+            <w:rStyle w:val="Hyperlink"/>
+          </w:rPr>
+          <w:t>https://python.langchain.com/docs/modules/chains/</w:t>
+        </w:r>
+      </w:hyperlink>
+    </w:p>
+    <w:p>
       <w:pPr>
         <w:rPr>
           <w:b/>
           <w:bCs/>
         </w:rPr>
       </w:pPr>
+    </w:p>
+    <w:p>
+      <w:pPr>
+        <w:rPr>
+          <w:b/>
+          <w:bCs/>
+        </w:rPr>
+      </w:pPr>
       <w:r>
         <w:rPr>
           <w:b/>
@@ -472,7 +500,7 @@
       </w:r>
     </w:p>
     <w:p>
-      <w:hyperlink r:id="rId16" w:history="1">
+      <w:hyperlink r:id="rId17" w:history="1">
         <w:r>
           <w:rPr>
             <w:rStyle w:val="Hyperlink"/>
@@ -514,6 +542,75 @@
         <w:t>, retriever, prompt)</w:t>
       </w:r>
     </w:p>
+    <w:p>
+      <w:proofErr w:type="spellStart"/>
+      <w:r>
+        <w:rPr>
+          <w:b/>
+          <w:bCs/>
+        </w:rPr>
+        <w:t>create_stuff_document</w:t>
+      </w:r>
+      <w:r>
+        <w:rPr>
+          <w:b/>
+          <w:bCs/>
+        </w:rPr>
+        <w:t>s</w:t>
+      </w:r>
+      <w:proofErr w:type="spellEnd"/>
+      <w:r>
+        <w:rPr>
+          <w:b/>
+          <w:bCs/>
+        </w:rPr>
+        <w:t>:</w:t>
+      </w:r>
+      <w:r>
+        <w:t xml:space="preserve"> (</w:t>
+      </w:r>
+      <w:proofErr w:type="spellStart"/>
+      <w:r>
+        <w:t>llm</w:t>
+      </w:r>
+      <w:proofErr w:type="spellEnd"/>
+      <w:r>
+        <w:t>, prompt)</w:t>
+      </w:r>
+    </w:p>
+    <w:p>
+      <w:proofErr w:type="spellStart"/>
+      <w:r>
+        <w:rPr>
+          <w:b/>
+          <w:bCs/>
+        </w:rPr>
+        <w:t>create_retrieval_chain</w:t>
+      </w:r>
+      <w:proofErr w:type="spellEnd"/>
+      <w:r>
+        <w:rPr>
+          <w:b/>
+          <w:bCs/>
+        </w:rPr>
+        <w:t xml:space="preserve">: </w:t>
+      </w:r>
+      <w:r>
+        <w:t>(</w:t>
+      </w:r>
+      <w:proofErr w:type="gramStart"/>
+      <w:r>
+        <w:t>retriever(</w:t>
+      </w:r>
+      <w:proofErr w:type="gramEnd"/>
+      <w:r>
+        <w:t>from create history aware), docs for context (from create stuff documents</w:t>
+      </w:r>
+      <w:r>
+        <w:t>))</w:t>
+      </w:r>
+    </w:p>
+    <w:p/>
     <w:p/>
     <w:p>
       <w:pPr>
@@ -555,7 +652,7 @@
       </w:r>
     </w:p>
     <w:p>
-      <w:hyperlink r:id="rId17" w:history="1">
+      <w:hyperlink r:id="rId18" w:history="1">
         <w:r>
           <w:rPr>
             <w:rStyle w:val="Hyperlink"/>
@@ -579,7 +676,7 @@
       </w:r>
     </w:p>
     <w:p>
-      <w:hyperlink r:id="rId18" w:history="1">
+      <w:hyperlink r:id="rId19" w:history="1">
         <w:r>
           <w:rPr>
             <w:rStyle w:val="Hyperlink"/>
@@ -1203,6 +1300,7 @@
   <w:style w:type="character" w:default="1" w:styleId="DefaultParagraphFont">
     <w:name w:val="Default Paragraph Font"/>
     <w:uiPriority w:val="1"/>
+    <w:semiHidden/>
     <w:unhideWhenUsed/>
   </w:style>
   <w:style w:type="table" w:default="1" w:styleId="TableNormal">

</xml_diff>